<commit_message>
update latest CV files
</commit_message>
<xml_diff>
--- a/public/files/ShanthoshK_Frontend_Dev_cv.docx
+++ b/public/files/ShanthoshK_Frontend_Dev_cv.docx
@@ -90,17 +90,8 @@
             <w:rStyle w:val="Hyperlink"/>
             <w:rFonts w:cs="Arial"/>
           </w:rPr>
-          <w:t>github.com/</w:t>
+          <w:t>github.com/nzkks</w:t>
         </w:r>
-        <w:proofErr w:type="spellStart"/>
-        <w:r>
-          <w:rPr>
-            <w:rStyle w:val="Hyperlink"/>
-            <w:rFonts w:cs="Arial"/>
-          </w:rPr>
-          <w:t>nzkks</w:t>
-        </w:r>
-        <w:proofErr w:type="spellEnd"/>
       </w:hyperlink>
       <w:r>
         <w:rPr>
@@ -166,19 +157,11 @@
         </w:rPr>
         <w:t xml:space="preserve"> </w:t>
       </w:r>
-      <w:proofErr w:type="gramStart"/>
-      <w:r>
-        <w:rPr>
-          <w:rFonts w:cs="Arial"/>
-        </w:rPr>
-        <w:t>Willing</w:t>
-      </w:r>
-      <w:proofErr w:type="gramEnd"/>
-      <w:r>
-        <w:rPr>
-          <w:rFonts w:cs="Arial"/>
-        </w:rPr>
-        <w:t xml:space="preserve"> </w:t>
+      <w:r>
+        <w:rPr>
+          <w:rFonts w:cs="Arial"/>
+        </w:rPr>
+        <w:t xml:space="preserve">Willing </w:t>
       </w:r>
       <w:r>
         <w:rPr>
@@ -367,7 +350,33 @@
           <w:szCs w:val="20"/>
           <w:lang w:eastAsia="en-NZ"/>
         </w:rPr>
-        <w:t xml:space="preserve">: Reacts, Next.js, </w:t>
+        <w:t>: React</w:t>
+      </w:r>
+      <w:r>
+        <w:rPr>
+          <w:rFonts w:eastAsia="Times New Roman" w:cs="Arial"/>
+          <w:szCs w:val="20"/>
+          <w:lang w:eastAsia="en-NZ"/>
+        </w:rPr>
+        <w:t>.</w:t>
+      </w:r>
+      <w:bookmarkStart w:id="0" w:name="_GoBack"/>
+      <w:bookmarkEnd w:id="0"/>
+      <w:r>
+        <w:rPr>
+          <w:rFonts w:eastAsia="Times New Roman" w:cs="Arial"/>
+          <w:szCs w:val="20"/>
+          <w:lang w:eastAsia="en-NZ"/>
+        </w:rPr>
+        <w:t>j</w:t>
+      </w:r>
+      <w:r>
+        <w:rPr>
+          <w:rFonts w:eastAsia="Times New Roman" w:cs="Arial"/>
+          <w:szCs w:val="20"/>
+          <w:lang w:eastAsia="en-NZ"/>
+        </w:rPr>
+        <w:t xml:space="preserve">s, Next.js, </w:t>
       </w:r>
       <w:r>
         <w:rPr>
@@ -415,25 +424,7 @@
           <w:szCs w:val="20"/>
           <w:lang w:eastAsia="en-NZ"/>
         </w:rPr>
-        <w:t xml:space="preserve">: React Testing Library, </w:t>
-      </w:r>
-      <w:proofErr w:type="spellStart"/>
-      <w:r>
-        <w:rPr>
-          <w:rFonts w:eastAsia="Times New Roman" w:cs="Arial"/>
-          <w:szCs w:val="20"/>
-          <w:lang w:eastAsia="en-NZ"/>
-        </w:rPr>
-        <w:t>Vitest</w:t>
-      </w:r>
-      <w:proofErr w:type="spellEnd"/>
-      <w:r>
-        <w:rPr>
-          <w:rFonts w:eastAsia="Times New Roman" w:cs="Arial"/>
-          <w:szCs w:val="20"/>
-          <w:lang w:eastAsia="en-NZ"/>
-        </w:rPr>
-        <w:t>, Jest</w:t>
+        <w:t>: React Testing Library, Vitest, Jest</w:t>
       </w:r>
     </w:p>
     <w:p>
@@ -473,36 +464,16 @@
           <w:szCs w:val="20"/>
           <w:lang w:eastAsia="en-NZ"/>
         </w:rPr>
-        <w:t xml:space="preserve">, </w:t>
-      </w:r>
-      <w:proofErr w:type="spellStart"/>
-      <w:r>
-        <w:rPr>
-          <w:rFonts w:eastAsia="Times New Roman" w:cs="Arial"/>
-          <w:szCs w:val="20"/>
-          <w:lang w:eastAsia="en-NZ"/>
-        </w:rPr>
-        <w:t>Pinia</w:t>
-      </w:r>
-      <w:proofErr w:type="spellEnd"/>
-      <w:r>
-        <w:rPr>
-          <w:rFonts w:eastAsia="Times New Roman" w:cs="Arial"/>
-          <w:szCs w:val="20"/>
-          <w:lang w:eastAsia="en-NZ"/>
-        </w:rPr>
-        <w:t xml:space="preserve">, </w:t>
-      </w:r>
-      <w:proofErr w:type="spellStart"/>
-      <w:r>
-        <w:rPr>
-          <w:rFonts w:eastAsia="Times New Roman" w:cs="Arial"/>
-          <w:szCs w:val="20"/>
-          <w:lang w:eastAsia="en-NZ"/>
-        </w:rPr>
-        <w:t>VueX</w:t>
-      </w:r>
-      <w:proofErr w:type="spellEnd"/>
+        <w:t>, Pinia</w:t>
+      </w:r>
+      <w:r>
+        <w:rPr>
+          <w:rFonts w:eastAsia="Times New Roman" w:cs="Arial"/>
+          <w:szCs w:val="20"/>
+          <w:lang w:eastAsia="en-NZ"/>
+        </w:rPr>
+        <w:t>, VueX</w:t>
+      </w:r>
     </w:p>
     <w:p>
       <w:pPr>
@@ -591,25 +562,7 @@
           <w:szCs w:val="20"/>
           <w:lang w:eastAsia="en-NZ"/>
         </w:rPr>
-        <w:t xml:space="preserve">Converting </w:t>
-      </w:r>
-      <w:proofErr w:type="spellStart"/>
-      <w:r>
-        <w:rPr>
-          <w:rFonts w:eastAsia="Times New Roman" w:cs="Arial"/>
-          <w:szCs w:val="20"/>
-          <w:lang w:eastAsia="en-NZ"/>
-        </w:rPr>
-        <w:t>Figma</w:t>
-      </w:r>
-      <w:proofErr w:type="spellEnd"/>
-      <w:r>
-        <w:rPr>
-          <w:rFonts w:eastAsia="Times New Roman" w:cs="Arial"/>
-          <w:szCs w:val="20"/>
-          <w:lang w:eastAsia="en-NZ"/>
-        </w:rPr>
-        <w:t>/mock designs into responsive websites/web applications</w:t>
+        <w:t>Converting Figma/mock designs into responsive websites/web applications</w:t>
       </w:r>
     </w:p>
     <w:p>
@@ -935,17 +888,8 @@
           <w:rStyle w:val="Company"/>
           <w:rFonts w:eastAsia="Calibri"/>
         </w:rPr>
-        <w:t xml:space="preserve">| </w:t>
-      </w:r>
-      <w:proofErr w:type="spellStart"/>
-      <w:r>
-        <w:rPr>
-          <w:rStyle w:val="Company"/>
-          <w:rFonts w:eastAsia="Calibri"/>
-        </w:rPr>
-        <w:t>HainesAttract</w:t>
-      </w:r>
-      <w:proofErr w:type="spellEnd"/>
+        <w:t>| HainesAttract</w:t>
+      </w:r>
       <w:r>
         <w:rPr>
           <w:rStyle w:val="Company"/>
@@ -998,7 +942,6 @@
           <w:lang w:eastAsia="en-NZ"/>
         </w:rPr>
       </w:pPr>
-      <w:proofErr w:type="spellStart"/>
       <w:r>
         <w:rPr>
           <w:rFonts w:cs="Arial"/>
@@ -1006,7 +949,6 @@
         </w:rPr>
         <w:t>HainesLink</w:t>
       </w:r>
-      <w:proofErr w:type="spellEnd"/>
       <w:r>
         <w:rPr>
           <w:rFonts w:cs="Arial"/>
@@ -1026,14 +968,12 @@
         </w:rPr>
         <w:t xml:space="preserve">A </w:t>
       </w:r>
-      <w:proofErr w:type="spellStart"/>
       <w:r>
         <w:rPr>
           <w:rFonts w:cs="Arial"/>
         </w:rPr>
         <w:t>microservices</w:t>
       </w:r>
-      <w:proofErr w:type="spellEnd"/>
       <w:r>
         <w:rPr>
           <w:rFonts w:cs="Arial"/>
@@ -1375,9 +1315,8 @@
           <w:szCs w:val="20"/>
           <w:lang w:eastAsia="en-NZ"/>
         </w:rPr>
-        <w:t xml:space="preserve">, </w:t>
-      </w:r>
-      <w:proofErr w:type="spellStart"/>
+        <w:t>, Formik,</w:t>
+      </w:r>
       <w:r>
         <w:rPr>
           <w:rFonts w:cs="Arial"/>
@@ -1386,9 +1325,8 @@
           <w:szCs w:val="20"/>
           <w:lang w:eastAsia="en-NZ"/>
         </w:rPr>
-        <w:t>Formik</w:t>
-      </w:r>
-      <w:proofErr w:type="spellEnd"/>
+        <w:t xml:space="preserve"> Yup</w:t>
+      </w:r>
       <w:r>
         <w:rPr>
           <w:rFonts w:cs="Arial"/>
@@ -1397,7 +1335,7 @@
           <w:szCs w:val="20"/>
           <w:lang w:eastAsia="en-NZ"/>
         </w:rPr>
-        <w:t>,</w:t>
+        <w:t xml:space="preserve">, material-ui, </w:t>
       </w:r>
       <w:r>
         <w:rPr>
@@ -1407,7 +1345,7 @@
           <w:szCs w:val="20"/>
           <w:lang w:eastAsia="en-NZ"/>
         </w:rPr>
-        <w:t xml:space="preserve"> Yup</w:t>
+        <w:t xml:space="preserve">CSS-in-JS, </w:t>
       </w:r>
       <w:r>
         <w:rPr>
@@ -1417,9 +1355,8 @@
           <w:szCs w:val="20"/>
           <w:lang w:eastAsia="en-NZ"/>
         </w:rPr>
-        <w:t>, material-</w:t>
-      </w:r>
-      <w:proofErr w:type="spellStart"/>
+        <w:t>data grids, GraphQL, recharts, react-pdf, drag and drop, d3-tree, date</w:t>
+      </w:r>
       <w:r>
         <w:rPr>
           <w:rFonts w:cs="Arial"/>
@@ -1428,9 +1365,8 @@
           <w:szCs w:val="20"/>
           <w:lang w:eastAsia="en-NZ"/>
         </w:rPr>
-        <w:t>ui</w:t>
-      </w:r>
-      <w:proofErr w:type="spellEnd"/>
+        <w:t xml:space="preserve"> and/or time</w:t>
+      </w:r>
       <w:r>
         <w:rPr>
           <w:rFonts w:cs="Arial"/>
@@ -1439,7 +1375,7 @@
           <w:szCs w:val="20"/>
           <w:lang w:eastAsia="en-NZ"/>
         </w:rPr>
-        <w:t xml:space="preserve">, </w:t>
+        <w:t xml:space="preserve"> picker</w:t>
       </w:r>
       <w:r>
         <w:rPr>
@@ -1449,7 +1385,7 @@
           <w:szCs w:val="20"/>
           <w:lang w:eastAsia="en-NZ"/>
         </w:rPr>
-        <w:t xml:space="preserve">CSS-in-JS, </w:t>
+        <w:t>s</w:t>
       </w:r>
       <w:r>
         <w:rPr>
@@ -1459,104 +1395,8 @@
           <w:szCs w:val="20"/>
           <w:lang w:eastAsia="en-NZ"/>
         </w:rPr>
-        <w:t xml:space="preserve">data grids, </w:t>
-      </w:r>
-      <w:proofErr w:type="spellStart"/>
-      <w:r>
-        <w:rPr>
-          <w:rFonts w:cs="Arial"/>
-          <w:bCs/>
-          <w:color w:val="000000"/>
-          <w:szCs w:val="20"/>
-          <w:lang w:eastAsia="en-NZ"/>
-        </w:rPr>
-        <w:t>GraphQL</w:t>
-      </w:r>
-      <w:proofErr w:type="spellEnd"/>
-      <w:r>
-        <w:rPr>
-          <w:rFonts w:cs="Arial"/>
-          <w:bCs/>
-          <w:color w:val="000000"/>
-          <w:szCs w:val="20"/>
-          <w:lang w:eastAsia="en-NZ"/>
-        </w:rPr>
-        <w:t xml:space="preserve">, </w:t>
-      </w:r>
-      <w:proofErr w:type="spellStart"/>
-      <w:r>
-        <w:rPr>
-          <w:rFonts w:cs="Arial"/>
-          <w:bCs/>
-          <w:color w:val="000000"/>
-          <w:szCs w:val="20"/>
-          <w:lang w:eastAsia="en-NZ"/>
-        </w:rPr>
-        <w:t>recharts</w:t>
-      </w:r>
-      <w:proofErr w:type="spellEnd"/>
-      <w:r>
-        <w:rPr>
-          <w:rFonts w:cs="Arial"/>
-          <w:bCs/>
-          <w:color w:val="000000"/>
-          <w:szCs w:val="20"/>
-          <w:lang w:eastAsia="en-NZ"/>
-        </w:rPr>
-        <w:t>, react-pdf, drag and drop, d3-tree, date</w:t>
-      </w:r>
-      <w:r>
-        <w:rPr>
-          <w:rFonts w:cs="Arial"/>
-          <w:bCs/>
-          <w:color w:val="000000"/>
-          <w:szCs w:val="20"/>
-          <w:lang w:eastAsia="en-NZ"/>
-        </w:rPr>
-        <w:t xml:space="preserve"> and/or time</w:t>
-      </w:r>
-      <w:r>
-        <w:rPr>
-          <w:rFonts w:cs="Arial"/>
-          <w:bCs/>
-          <w:color w:val="000000"/>
-          <w:szCs w:val="20"/>
-          <w:lang w:eastAsia="en-NZ"/>
-        </w:rPr>
-        <w:t xml:space="preserve"> picker</w:t>
-      </w:r>
-      <w:r>
-        <w:rPr>
-          <w:rFonts w:cs="Arial"/>
-          <w:bCs/>
-          <w:color w:val="000000"/>
-          <w:szCs w:val="20"/>
-          <w:lang w:eastAsia="en-NZ"/>
-        </w:rPr>
-        <w:t>s</w:t>
-      </w:r>
-      <w:r>
-        <w:rPr>
-          <w:rFonts w:cs="Arial"/>
-          <w:bCs/>
-          <w:color w:val="000000"/>
-          <w:szCs w:val="20"/>
-          <w:lang w:eastAsia="en-NZ"/>
-        </w:rPr>
-        <w:t xml:space="preserve">, </w:t>
-      </w:r>
-      <w:proofErr w:type="spellStart"/>
-      <w:r>
-        <w:rPr>
-          <w:rFonts w:cs="Arial"/>
-          <w:bCs/>
-          <w:color w:val="000000"/>
-          <w:szCs w:val="20"/>
-          <w:lang w:eastAsia="en-NZ"/>
-        </w:rPr>
-        <w:t>webpack</w:t>
-      </w:r>
-      <w:proofErr w:type="spellEnd"/>
+        <w:t>, webpack</w:t>
+      </w:r>
       <w:r>
         <w:rPr>
           <w:rFonts w:cs="Arial"/>
@@ -1601,7 +1441,6 @@
           <w:lang w:eastAsia="en-NZ"/>
         </w:rPr>
       </w:pPr>
-      <w:proofErr w:type="spellStart"/>
       <w:r>
         <w:rPr>
           <w:rFonts w:cs="Arial"/>
@@ -1609,7 +1448,6 @@
         </w:rPr>
         <w:t>WorkHere</w:t>
       </w:r>
-      <w:proofErr w:type="spellEnd"/>
       <w:r>
         <w:rPr>
           <w:rFonts w:cs="Arial"/>
@@ -1723,8 +1561,6 @@
           <w:lang w:eastAsia="en-NZ"/>
         </w:rPr>
       </w:pPr>
-      <w:bookmarkStart w:id="0" w:name="_GoBack"/>
-      <w:bookmarkEnd w:id="0"/>
     </w:p>
     <w:p>
       <w:pPr>
@@ -1758,49 +1594,7 @@
         <w:rPr>
           <w:rFonts w:cs="Arial"/>
         </w:rPr>
-        <w:t xml:space="preserve"> the frontend of the application from the ground up, utilizing ASP.Net, jQuery, SCSS, Bootstrap, </w:t>
-      </w:r>
-      <w:proofErr w:type="spellStart"/>
-      <w:r>
-        <w:rPr>
-          <w:rFonts w:cs="Arial"/>
-        </w:rPr>
-        <w:t>SweetAlert</w:t>
-      </w:r>
-      <w:proofErr w:type="spellEnd"/>
-      <w:r>
-        <w:rPr>
-          <w:rFonts w:cs="Arial"/>
-        </w:rPr>
-        <w:t xml:space="preserve">, </w:t>
-      </w:r>
-      <w:proofErr w:type="spellStart"/>
-      <w:r>
-        <w:rPr>
-          <w:rFonts w:cs="Arial"/>
-        </w:rPr>
-        <w:t>datatables</w:t>
-      </w:r>
-      <w:proofErr w:type="spellEnd"/>
-      <w:r>
-        <w:rPr>
-          <w:rFonts w:cs="Arial"/>
-        </w:rPr>
-        <w:t xml:space="preserve">, selectize.js, sortable, jQuery validation, jQuery </w:t>
-      </w:r>
-      <w:proofErr w:type="spellStart"/>
-      <w:r>
-        <w:rPr>
-          <w:rFonts w:cs="Arial"/>
-        </w:rPr>
-        <w:t>Querybuilder</w:t>
-      </w:r>
-      <w:proofErr w:type="spellEnd"/>
-      <w:r>
-        <w:rPr>
-          <w:rFonts w:cs="Arial"/>
-        </w:rPr>
-        <w:t>, cropper.js, isotope.js, moment.js, and more.</w:t>
+        <w:t xml:space="preserve"> the frontend of the application from the ground up, utilizing ASP.Net, jQuery, SCSS, Bootstrap, SweetAlert, datatables, selectize.js, sortable, jQuery validation, jQuery Querybuilder, cropper.js, isotope.js, moment.js, and more.</w:t>
       </w:r>
     </w:p>
     <w:p>
@@ -1847,7 +1641,6 @@
           <w:lang w:eastAsia="en-NZ"/>
         </w:rPr>
       </w:pPr>
-      <w:proofErr w:type="spellStart"/>
       <w:r>
         <w:rPr>
           <w:rFonts w:cs="Arial"/>
@@ -1855,7 +1648,6 @@
         </w:rPr>
         <w:t>HainesAttract</w:t>
       </w:r>
-      <w:proofErr w:type="spellEnd"/>
       <w:r>
         <w:rPr>
           <w:rFonts w:cs="Arial"/>
@@ -1989,19 +1781,11 @@
         </w:rPr>
         <w:t xml:space="preserve">reated numerous client websites, landing pages, and company campaigns by transforming </w:t>
       </w:r>
-      <w:proofErr w:type="spellStart"/>
-      <w:r>
-        <w:rPr>
-          <w:rFonts w:cs="Arial"/>
-        </w:rPr>
-        <w:t>Figma</w:t>
-      </w:r>
-      <w:proofErr w:type="spellEnd"/>
-      <w:r>
-        <w:rPr>
-          <w:rFonts w:cs="Arial"/>
-        </w:rPr>
-        <w:t>/</w:t>
+      <w:r>
+        <w:rPr>
+          <w:rFonts w:cs="Arial"/>
+        </w:rPr>
+        <w:t>Figma/</w:t>
       </w:r>
       <w:r>
         <w:rPr>
@@ -2169,23 +1953,13 @@
           <w:spacing w:val="-1"/>
         </w:rPr>
       </w:pPr>
-      <w:proofErr w:type="spellStart"/>
       <w:r>
         <w:rPr>
           <w:rFonts w:cs="Arial"/>
           <w:b/>
           <w:spacing w:val="-1"/>
         </w:rPr>
-        <w:t>HubSpot</w:t>
-      </w:r>
-      <w:proofErr w:type="spellEnd"/>
-      <w:r>
-        <w:rPr>
-          <w:rFonts w:cs="Arial"/>
-          <w:b/>
-          <w:spacing w:val="-1"/>
-        </w:rPr>
-        <w:t xml:space="preserve"> CMS:</w:t>
+        <w:t>HubSpot CMS:</w:t>
       </w:r>
       <w:r>
         <w:rPr>
@@ -2249,23 +2023,13 @@
           <w:spacing w:val="-1"/>
         </w:rPr>
       </w:pPr>
-      <w:proofErr w:type="spellStart"/>
       <w:r>
         <w:rPr>
           <w:rFonts w:cs="Arial"/>
           <w:b/>
           <w:spacing w:val="-1"/>
         </w:rPr>
-        <w:t>Teamtailor</w:t>
-      </w:r>
-      <w:proofErr w:type="spellEnd"/>
-      <w:r>
-        <w:rPr>
-          <w:rFonts w:cs="Arial"/>
-          <w:b/>
-          <w:spacing w:val="-1"/>
-        </w:rPr>
-        <w:t xml:space="preserve"> web applications: </w:t>
+        <w:t xml:space="preserve">Teamtailor web applications: </w:t>
       </w:r>
       <w:r>
         <w:rPr>
@@ -2505,23 +2269,7 @@
           <w:rStyle w:val="Company"/>
           <w:rFonts w:eastAsia="Calibri"/>
         </w:rPr>
-        <w:t xml:space="preserve">| </w:t>
-      </w:r>
-      <w:proofErr w:type="spellStart"/>
-      <w:r>
-        <w:rPr>
-          <w:rStyle w:val="Company"/>
-          <w:rFonts w:eastAsia="Calibri"/>
-        </w:rPr>
-        <w:t>Sandfield</w:t>
-      </w:r>
-      <w:proofErr w:type="spellEnd"/>
-      <w:r>
-        <w:rPr>
-          <w:rStyle w:val="Company"/>
-          <w:rFonts w:eastAsia="Calibri"/>
-        </w:rPr>
-        <w:t xml:space="preserve"> Information Systems</w:t>
+        <w:t>| Sandfield Information Systems</w:t>
       </w:r>
       <w:r>
         <w:rPr>
@@ -2572,23 +2320,7 @@
           <w:rStyle w:val="Company"/>
           <w:rFonts w:eastAsia="Calibri"/>
         </w:rPr>
-        <w:t xml:space="preserve">| </w:t>
-      </w:r>
-      <w:proofErr w:type="spellStart"/>
-      <w:r>
-        <w:rPr>
-          <w:rStyle w:val="Company"/>
-          <w:rFonts w:eastAsia="Calibri"/>
-        </w:rPr>
-        <w:t>Zealmark</w:t>
-      </w:r>
-      <w:proofErr w:type="spellEnd"/>
-      <w:r>
-        <w:rPr>
-          <w:rStyle w:val="Company"/>
-          <w:rFonts w:eastAsia="Calibri"/>
-        </w:rPr>
-        <w:t xml:space="preserve"> Group Ltd.</w:t>
+        <w:t>| Zealmark Group Ltd.</w:t>
       </w:r>
       <w:r>
         <w:rPr>
@@ -2688,23 +2420,7 @@
           <w:rStyle w:val="Company"/>
           <w:rFonts w:eastAsia="Calibri"/>
         </w:rPr>
-        <w:t xml:space="preserve">| </w:t>
-      </w:r>
-      <w:proofErr w:type="spellStart"/>
-      <w:r>
-        <w:rPr>
-          <w:rStyle w:val="Company"/>
-          <w:rFonts w:eastAsia="Calibri"/>
-        </w:rPr>
-        <w:t>Innova</w:t>
-      </w:r>
-      <w:proofErr w:type="spellEnd"/>
-      <w:r>
-        <w:rPr>
-          <w:rStyle w:val="Company"/>
-          <w:rFonts w:eastAsia="Calibri"/>
-        </w:rPr>
-        <w:t xml:space="preserve"> Products Ltd.</w:t>
+        <w:t>| Innova Products Ltd.</w:t>
       </w:r>
       <w:r>
         <w:rPr>
@@ -2789,7 +2505,6 @@
           <w:lang w:eastAsia="en-US"/>
         </w:rPr>
       </w:pPr>
-      <w:proofErr w:type="spellStart"/>
       <w:r>
         <w:rPr>
           <w:rStyle w:val="Company"/>
@@ -2802,7 +2517,6 @@
         </w:rPr>
         <w:t>Udemy</w:t>
       </w:r>
-      <w:proofErr w:type="spellEnd"/>
       <w:r>
         <w:rPr>
           <w:rStyle w:val="Company"/>
@@ -2831,21 +2545,12 @@
         </w:rPr>
       </w:pPr>
       <w:hyperlink r:id="rId12" w:history="1">
-        <w:proofErr w:type="spellStart"/>
         <w:r>
           <w:rPr>
             <w:rStyle w:val="Hyperlink"/>
             <w:rFonts w:cs="Arial"/>
           </w:rPr>
-          <w:t>Vue</w:t>
-        </w:r>
-        <w:proofErr w:type="spellEnd"/>
-        <w:r>
-          <w:rPr>
-            <w:rStyle w:val="Hyperlink"/>
-            <w:rFonts w:cs="Arial"/>
-          </w:rPr>
-          <w:t xml:space="preserve"> - The Complete Guide (incl. Router &amp; Composition API)</w:t>
+          <w:t>Vue - The Complete Guide (incl. Router &amp; Composition API)</w:t>
         </w:r>
       </w:hyperlink>
       <w:r>

</xml_diff>